<commit_message>
Rejecting two of Ed' comments. Final version of MS.
</commit_message>
<xml_diff>
--- a/manuscript/CellReports_Final_Aug5/Architecture and function of SMRNs.docx
+++ b/manuscript/CellReports_Final_Aug5/Architecture and function of SMRNs.docx
@@ -1144,7 +1144,12 @@
         </w:r>
       </w:hyperlink>
       <w:r>
-        <w:t xml:space="preserve">) to detect reactions that can lead to futile cycling. We identified 58 non-overlapping futile cycles, the majority of which comprise only two reactions. Combining this information with </w:t>
+        <w:t>) to detect reactions that can lead to futile cycling. We identified 58 non-overlapping futile cycles, the majority of which comprise only two reactions. Combin</w:t>
+      </w:r>
+      <w:bookmarkStart w:id="9" w:name="_GoBack"/>
+      <w:bookmarkEnd w:id="9"/>
+      <w:r>
+        <w:t xml:space="preserve">ing this information with </w:t>
       </w:r>
       <w:r>
         <w:t>the SMRN</w:t>
@@ -1152,38 +1157,36 @@
       <w:r>
         <w:t xml:space="preserve">, we find no statistically significant overrepresentation of small molecule regulation in reactions that take part in futile cycling (see Supplementary Text). Our finding here needs careful interpretation: the fact that futile cycle reactions are not more likely to be regulated does not necessarily mean that conservation of resources is not important for fitness. For example, it might be that many futile cycles are not regulated because they are in the periphery of metabolism and do not carry high flux, thus making their lack of regulation not very costly for the cell. Or perhaps, most of these futile cycles are avoided by preventing the co-expression of all cycle enzymes simultaneously. </w:t>
       </w:r>
-      <w:del w:id="9" w:author="Ed" w:date="2017-08-09T10:46:00Z">
-        <w:r>
-          <w:delText xml:space="preserve">Indeed, the fact that </w:delText>
-        </w:r>
-        <w:r>
-          <w:rPr>
-            <w:i/>
-          </w:rPr>
-          <w:delText>fbpase</w:delText>
-        </w:r>
-        <w:r>
-          <w:delText xml:space="preserve"> and </w:delText>
-        </w:r>
-        <w:r>
-          <w:rPr>
-            <w:i/>
-          </w:rPr>
-          <w:delText>pfk</w:delText>
-        </w:r>
-        <w:r>
-          <w:delText xml:space="preserve"> are often co-expressed in </w:delText>
-        </w:r>
-        <w:r>
-          <w:rPr>
-            <w:i/>
-          </w:rPr>
-          <w:delText xml:space="preserve">E. coli </w:delText>
-        </w:r>
-        <w:r>
-          <w:delText xml:space="preserve">might be a rare case due to the importance of glycolysis and the need for rapid adaptation of its flux direction. </w:delText>
-        </w:r>
-      </w:del>
+      <w:r>
+        <w:t xml:space="preserve">Indeed, the fact that </w:t>
+      </w:r>
+      <w:r>
+        <w:rPr>
+          <w:i/>
+        </w:rPr>
+        <w:t>fbpase</w:t>
+      </w:r>
+      <w:r>
+        <w:t xml:space="preserve"> and </w:t>
+      </w:r>
+      <w:r>
+        <w:rPr>
+          <w:i/>
+        </w:rPr>
+        <w:t>pfk</w:t>
+      </w:r>
+      <w:r>
+        <w:t xml:space="preserve"> are often co-expressed in </w:t>
+      </w:r>
+      <w:r>
+        <w:rPr>
+          <w:i/>
+        </w:rPr>
+        <w:t xml:space="preserve">E. coli </w:t>
+      </w:r>
+      <w:r>
+        <w:t xml:space="preserve">might be a rare case due to the importance of glycolysis and the need for rapid adaptation of its flux direction. </w:t>
+      </w:r>
     </w:p>
     <w:p>
       <w:pPr>
@@ -2649,25 +2652,14 @@
         <w:t>i.e.</w:t>
       </w:r>
       <w:r>
-        <w:t xml:space="preserve"> without performing additional laboratory experiments. </w:t>
-      </w:r>
-      <w:commentRangeStart w:id="14"/>
-      <w:r>
-        <w:t xml:space="preserve">Our findings illustrate the dual architecture of small molecule regulation and the underlying metabolic network, allow us to test a common hypothesis about the connection between regulation and thermodynamics, and to compare between metabolite concentrations and their respective binding affinities to target enzymes. </w:t>
-      </w:r>
-      <w:commentRangeEnd w:id="14"/>
-      <w:r>
-        <w:rPr>
-          <w:rStyle w:val="CommentReference"/>
-        </w:rPr>
-        <w:commentReference w:id="14"/>
+        <w:t xml:space="preserve"> without performing additional laboratory experiments. Our findings illustrate the dual architecture of small molecule regulation and the underlying metabolic network, allow us to test a common hypothesis about the connection between regulation and thermodynamics, and to compare between metabolite concentrations and their respective binding affinities to target enzymes. </w:t>
       </w:r>
     </w:p>
     <w:p>
       <w:r>
         <w:t>Here, we report a resource of experimentally evaluated interactions between endogenous metabolites and enzymes. Importantly, the computational framework we developed is freely available (</w:t>
       </w:r>
-      <w:hyperlink r:id="rId53">
+      <w:hyperlink r:id="rId51">
         <w:r>
           <w:rPr>
             <w:color w:val="1155CC"/>
@@ -2688,7 +2680,7 @@
       <w:r>
         <w:t xml:space="preserve"> metabolite-protein interactions. Most implementations of kinetic models so far do not account for all known small-molecule enzyme interactions, but rather a subset of them </w:t>
       </w:r>
-      <w:hyperlink r:id="rId54">
+      <w:hyperlink r:id="rId52">
         <w:r>
           <w:t>(Khodayari and Maranas, 2016; Millard et al., 2017)</w:t>
         </w:r>
@@ -2705,7 +2697,7 @@
       <w:r>
         <w:t xml:space="preserve"> and yeast </w:t>
       </w:r>
-      <w:hyperlink r:id="rId55">
+      <w:hyperlink r:id="rId53">
         <w:r>
           <w:t>(Hackett et al., 2016; Link et al., 2013)</w:t>
         </w:r>
@@ -2970,8 +2962,8 @@
       <w:pPr>
         <w:pStyle w:val="Heading2"/>
       </w:pPr>
-      <w:bookmarkStart w:id="15" w:name="_k3ibggo8t6u" w:colFirst="0" w:colLast="0"/>
-      <w:bookmarkEnd w:id="15"/>
+      <w:bookmarkStart w:id="14" w:name="_k3ibggo8t6u" w:colFirst="0" w:colLast="0"/>
+      <w:bookmarkEnd w:id="14"/>
       <w:r>
         <w:lastRenderedPageBreak/>
         <w:t>Methods</w:t>
@@ -2981,8 +2973,8 @@
       <w:pPr>
         <w:pStyle w:val="Heading3"/>
       </w:pPr>
-      <w:bookmarkStart w:id="16" w:name="_jloue5h5irbq" w:colFirst="0" w:colLast="0"/>
-      <w:bookmarkEnd w:id="16"/>
+      <w:bookmarkStart w:id="15" w:name="_jloue5h5irbq" w:colFirst="0" w:colLast="0"/>
+      <w:bookmarkEnd w:id="15"/>
       <w:r>
         <w:t>Assembly of the SMRN</w:t>
       </w:r>
@@ -2991,7 +2983,7 @@
       <w:r>
         <w:t>Raw data were obtained from BRENDA and BioCyc databases. Scripts for parsing the obtained data, filtering unwanted values (i.e. for mutants or negative results), and mapping between BRENDA ligand IDs, KEGG identifiers and BiGG metabolite IDs were written in Python and can all be found on GitHub (</w:t>
       </w:r>
-      <w:hyperlink r:id="rId56">
+      <w:hyperlink r:id="rId54">
         <w:r>
           <w:rPr>
             <w:color w:val="1155CC"/>
@@ -3009,8 +3001,8 @@
         <w:pStyle w:val="Heading3"/>
         <w:spacing w:after="0"/>
       </w:pPr>
-      <w:bookmarkStart w:id="17" w:name="_zdozz7cnuod3" w:colFirst="0" w:colLast="0"/>
-      <w:bookmarkEnd w:id="17"/>
+      <w:bookmarkStart w:id="16" w:name="_zdozz7cnuod3" w:colFirst="0" w:colLast="0"/>
+      <w:bookmarkEnd w:id="16"/>
       <w:r>
         <w:t>Genome-scale metabolic model</w:t>
       </w:r>
@@ -3028,7 +3020,7 @@
       <w:r>
         <w:t xml:space="preserve"> (i.e. distance calculations, thermodynamics of regulated and unregulated reactions, etc.) were done using the iJO1366 metabolic model downloaded from the BiGG website (</w:t>
       </w:r>
-      <w:hyperlink r:id="rId57">
+      <w:hyperlink r:id="rId55">
         <w:r>
           <w:rPr>
             <w:color w:val="1155CC"/>
@@ -3040,7 +3032,7 @@
       <w:r>
         <w:t xml:space="preserve">) </w:t>
       </w:r>
-      <w:hyperlink r:id="rId58">
+      <w:hyperlink r:id="rId56">
         <w:r>
           <w:t>(Orth and Palsson, 2012)</w:t>
         </w:r>
@@ -3048,7 +3040,7 @@
       <w:r>
         <w:t xml:space="preserve"> and with the help of the cobrapy toolbox (</w:t>
       </w:r>
-      <w:hyperlink r:id="rId59">
+      <w:hyperlink r:id="rId57">
         <w:r>
           <w:rPr>
             <w:color w:val="1155CC"/>
@@ -3060,7 +3052,7 @@
       <w:r>
         <w:t xml:space="preserve">) </w:t>
       </w:r>
-      <w:hyperlink r:id="rId60">
+      <w:hyperlink r:id="rId58">
         <w:r>
           <w:t>(Ebrahim et al., 2013)</w:t>
         </w:r>
@@ -3070,8 +3062,8 @@
       <w:pPr>
         <w:pStyle w:val="Heading3"/>
       </w:pPr>
-      <w:bookmarkStart w:id="18" w:name="_s9x2c4c26dac" w:colFirst="0" w:colLast="0"/>
-      <w:bookmarkEnd w:id="18"/>
+      <w:bookmarkStart w:id="17" w:name="_s9x2c4c26dac" w:colFirst="0" w:colLast="0"/>
+      <w:bookmarkEnd w:id="17"/>
       <w:r>
         <w:t>Distance calculations in the SMRN</w:t>
       </w:r>
@@ -3098,8 +3090,8 @@
         <w:pStyle w:val="Heading3"/>
         <w:spacing w:before="200" w:after="0"/>
       </w:pPr>
-      <w:bookmarkStart w:id="19" w:name="_rfmc0ay4cbwy" w:colFirst="0" w:colLast="0"/>
-      <w:bookmarkEnd w:id="19"/>
+      <w:bookmarkStart w:id="18" w:name="_rfmc0ay4cbwy" w:colFirst="0" w:colLast="0"/>
+      <w:bookmarkEnd w:id="18"/>
       <w:r>
         <w:t>Cross-species analysis of small molecule regulation</w:t>
       </w:r>
@@ -3111,7 +3103,7 @@
       <w:r>
         <w:t xml:space="preserve">All data regarding activation or inhibition was extracted from the BRENDA database. The R package taxize </w:t>
       </w:r>
-      <w:hyperlink r:id="rId61">
+      <w:hyperlink r:id="rId59">
         <w:r>
           <w:t>(Chamberlain and Szöcs, 2013)</w:t>
         </w:r>
@@ -3152,8 +3144,8 @@
         <w:pStyle w:val="Heading2"/>
         <w:spacing w:before="200" w:after="0" w:line="276" w:lineRule="auto"/>
       </w:pPr>
-      <w:bookmarkStart w:id="20" w:name="_dohx6kptlydf" w:colFirst="0" w:colLast="0"/>
-      <w:bookmarkEnd w:id="20"/>
+      <w:bookmarkStart w:id="19" w:name="_dohx6kptlydf" w:colFirst="0" w:colLast="0"/>
+      <w:bookmarkEnd w:id="19"/>
       <w:r>
         <w:t>Author contributions</w:t>
       </w:r>
@@ -3168,8 +3160,8 @@
         <w:pStyle w:val="Heading2"/>
         <w:spacing w:before="200" w:after="0" w:line="276" w:lineRule="auto"/>
       </w:pPr>
-      <w:bookmarkStart w:id="21" w:name="_c4pd1idjcd2h" w:colFirst="0" w:colLast="0"/>
-      <w:bookmarkEnd w:id="21"/>
+      <w:bookmarkStart w:id="20" w:name="_c4pd1idjcd2h" w:colFirst="0" w:colLast="0"/>
+      <w:bookmarkEnd w:id="20"/>
       <w:r>
         <w:t>Acknowledgements</w:t>
       </w:r>
@@ -3223,8 +3215,8 @@
           <w:szCs w:val="36"/>
         </w:rPr>
       </w:pPr>
-      <w:bookmarkStart w:id="22" w:name="_3qlru5tr7cg8" w:colFirst="0" w:colLast="0"/>
-      <w:bookmarkEnd w:id="22"/>
+      <w:bookmarkStart w:id="21" w:name="_3qlru5tr7cg8" w:colFirst="0" w:colLast="0"/>
+      <w:bookmarkEnd w:id="21"/>
     </w:p>
     <w:p>
       <w:pPr>
@@ -3234,18 +3226,18 @@
           <w:szCs w:val="36"/>
         </w:rPr>
       </w:pPr>
-      <w:bookmarkStart w:id="23" w:name="_u9sg9djvzsqe" w:colFirst="0" w:colLast="0"/>
+      <w:bookmarkStart w:id="22" w:name="_u9sg9djvzsqe" w:colFirst="0" w:colLast="0"/>
+      <w:bookmarkEnd w:id="22"/>
+      <w:r>
+        <w:br w:type="page"/>
+      </w:r>
+    </w:p>
+    <w:p>
+      <w:pPr>
+        <w:pStyle w:val="Heading2"/>
+      </w:pPr>
+      <w:bookmarkStart w:id="23" w:name="_gfjw06qqrk5e" w:colFirst="0" w:colLast="0"/>
       <w:bookmarkEnd w:id="23"/>
-      <w:r>
-        <w:br w:type="page"/>
-      </w:r>
-    </w:p>
-    <w:p>
-      <w:pPr>
-        <w:pStyle w:val="Heading2"/>
-      </w:pPr>
-      <w:bookmarkStart w:id="24" w:name="_gfjw06qqrk5e" w:colFirst="0" w:colLast="0"/>
-      <w:bookmarkEnd w:id="24"/>
       <w:r>
         <w:lastRenderedPageBreak/>
         <w:t>Supplementary table</w:t>
@@ -3264,8 +3256,8 @@
           <w:lang w:val="en-US"/>
         </w:rPr>
       </w:pPr>
-      <w:bookmarkStart w:id="25" w:name="_62pvr2j77rn6" w:colFirst="0" w:colLast="0"/>
-      <w:bookmarkEnd w:id="25"/>
+      <w:bookmarkStart w:id="24" w:name="_62pvr2j77rn6" w:colFirst="0" w:colLast="0"/>
+      <w:bookmarkEnd w:id="24"/>
       <w:r>
         <w:rPr>
           <w:rFonts w:ascii="Helvetica Neue" w:hAnsi="Helvetica Neue"/>
@@ -3314,8 +3306,6 @@
         </w:rPr>
         <w:t>Table S2 - Confidence : Confidence on different regulatory interactions, based on literature</w:t>
       </w:r>
-      <w:bookmarkStart w:id="26" w:name="_GoBack"/>
-      <w:bookmarkEnd w:id="26"/>
     </w:p>
     <w:p>
       <w:pPr>
@@ -3488,8 +3478,8 @@
       <w:pPr>
         <w:pStyle w:val="Heading2"/>
       </w:pPr>
-      <w:bookmarkStart w:id="27" w:name="_vlfrzkvjcnrf" w:colFirst="0" w:colLast="0"/>
-      <w:bookmarkEnd w:id="27"/>
+      <w:bookmarkStart w:id="25" w:name="_vlfrzkvjcnrf" w:colFirst="0" w:colLast="0"/>
+      <w:bookmarkEnd w:id="25"/>
       <w:r>
         <w:lastRenderedPageBreak/>
         <w:t>Figure captions</w:t>
@@ -3499,103 +3489,103 @@
       <w:pPr>
         <w:pStyle w:val="Heading3"/>
       </w:pPr>
-      <w:bookmarkStart w:id="28" w:name="_njp2eibjb243" w:colFirst="0" w:colLast="0"/>
+      <w:bookmarkStart w:id="26" w:name="_njp2eibjb243" w:colFirst="0" w:colLast="0"/>
+      <w:bookmarkEnd w:id="26"/>
+      <w:r>
+        <w:t>Figure 1: Framework for reconstruction and analysis of the small molecule regulatory network (SMRN)</w:t>
+      </w:r>
+    </w:p>
+    <w:p>
+      <w:r>
+        <w:t xml:space="preserve">The BRENDA and BioCyc databases were mined for each reaction taking place in </w:t>
+      </w:r>
+      <w:r>
+        <w:rPr>
+          <w:i/>
+        </w:rPr>
+        <w:t>E. coli</w:t>
+      </w:r>
+      <w:r>
+        <w:t>. The identified entries (including data on EC numbers, enzyme names, activating or inhibiting small molecule – enzyme interactions, metabolite names, K</w:t>
+      </w:r>
+      <w:r>
+        <w:rPr>
+          <w:vertAlign w:val="subscript"/>
+        </w:rPr>
+        <w:t>m</w:t>
+      </w:r>
+      <w:r>
+        <w:t xml:space="preserve"> and K</w:t>
+      </w:r>
+      <w:r>
+        <w:rPr>
+          <w:vertAlign w:val="subscript"/>
+        </w:rPr>
+        <w:t>I</w:t>
+      </w:r>
+      <w:r>
+        <w:t xml:space="preserve"> values) were stored and then matched by EC number to reactions in the most recent genome-scale reconstruction of </w:t>
+      </w:r>
+      <w:r>
+        <w:rPr>
+          <w:i/>
+        </w:rPr>
+        <w:t>E. coli</w:t>
+      </w:r>
+      <w:r>
+        <w:t>, iJO1366. This dataset was searched and analyzed for regulatory small molecules, yielding a comprehensive Small Molecule Regulatory Network (SMRN). The SMRN was used as the primary resource for the remainder of the analysis. We analyzed the topological properties of the SMRN, evaluated the similarities and differences in the kinetic properties of reactions and interactions, and used published metabolite concentration data in order to evaluate the functional role of inhibitory small molecule/enzyme interactions.</w:t>
+      </w:r>
+    </w:p>
+    <w:p>
+      <w:pPr>
+        <w:pStyle w:val="Heading3"/>
+      </w:pPr>
+      <w:bookmarkStart w:id="27" w:name="_6d761axiicn6" w:colFirst="0" w:colLast="0"/>
+      <w:bookmarkEnd w:id="27"/>
+      <w:r>
+        <w:t>Figure 2: Overview of small molecule interactions from BRENDA</w:t>
+      </w:r>
+    </w:p>
+    <w:p>
+      <w:bookmarkStart w:id="28" w:name="_ydurd8ng0lp" w:colFirst="0" w:colLast="0"/>
       <w:bookmarkEnd w:id="28"/>
       <w:r>
-        <w:t>Figure 1: Framework for reconstruction and analysis of the small molecule regulatory network (SMRN)</w:t>
-      </w:r>
-    </w:p>
-    <w:p>
-      <w:r>
-        <w:t xml:space="preserve">The BRENDA and BioCyc databases were mined for each reaction taking place in </w:t>
-      </w:r>
-      <w:r>
-        <w:rPr>
-          <w:i/>
-        </w:rPr>
-        <w:t>E. coli</w:t>
-      </w:r>
-      <w:r>
-        <w:t>. The identified entries (including data on EC numbers, enzyme names, activating or inhibiting small molecule – enzyme interactions, metabolite names, K</w:t>
-      </w:r>
-      <w:r>
-        <w:rPr>
-          <w:vertAlign w:val="subscript"/>
-        </w:rPr>
-        <w:t>m</w:t>
-      </w:r>
-      <w:r>
-        <w:t xml:space="preserve"> and K</w:t>
-      </w:r>
-      <w:r>
-        <w:rPr>
-          <w:vertAlign w:val="subscript"/>
-        </w:rPr>
-        <w:t>I</w:t>
-      </w:r>
-      <w:r>
-        <w:t xml:space="preserve"> values) were stored and then matched by EC number to reactions in the most recent genome-scale reconstruction of </w:t>
-      </w:r>
-      <w:r>
-        <w:rPr>
-          <w:i/>
-        </w:rPr>
-        <w:t>E. coli</w:t>
-      </w:r>
-      <w:r>
-        <w:t>, iJO1366. This dataset was searched and analyzed for regulatory small molecules, yielding a comprehensive Small Molecule Regulatory Network (SMRN). The SMRN was used as the primary resource for the remainder of the analysis. We analyzed the topological properties of the SMRN, evaluated the similarities and differences in the kinetic properties of reactions and interactions, and used published metabolite concentration data in order to evaluate the functional role of inhibitory small molecule/enzyme interactions.</w:t>
+        <w:t xml:space="preserve">Statistics of the computationally reconstructed </w:t>
+      </w:r>
+      <w:r>
+        <w:rPr>
+          <w:i/>
+        </w:rPr>
+        <w:t xml:space="preserve">E. coli </w:t>
+      </w:r>
+      <w:r>
+        <w:t xml:space="preserve">SMRN, covering (a) the proportions of 1039 </w:t>
+      </w:r>
+      <w:r>
+        <w:rPr>
+          <w:i/>
+        </w:rPr>
+        <w:t xml:space="preserve">E. coli </w:t>
+      </w:r>
+      <w:r>
+        <w:t xml:space="preserve">metabolites which are inhibitors, activators, or both, and (b) of 669 </w:t>
+      </w:r>
+      <w:r>
+        <w:rPr>
+          <w:i/>
+        </w:rPr>
+        <w:t xml:space="preserve">E. coli </w:t>
+      </w:r>
+      <w:r>
+        <w:t>enzymatic reactions which are inhibited, activated, or both. (c)-(d) Scatter plots depicting the number of activating and inhibiting interactions each metabolite (c) and each reaction (d) participates in.</w:t>
       </w:r>
     </w:p>
     <w:p>
       <w:pPr>
         <w:pStyle w:val="Heading3"/>
       </w:pPr>
-      <w:bookmarkStart w:id="29" w:name="_6d761axiicn6" w:colFirst="0" w:colLast="0"/>
+      <w:bookmarkStart w:id="29" w:name="_ab62wrrfwl4w" w:colFirst="0" w:colLast="0"/>
       <w:bookmarkEnd w:id="29"/>
-      <w:r>
-        <w:t>Figure 2: Overview of small molecule interactions from BRENDA</w:t>
-      </w:r>
-    </w:p>
-    <w:p>
-      <w:bookmarkStart w:id="30" w:name="_ydurd8ng0lp" w:colFirst="0" w:colLast="0"/>
-      <w:bookmarkEnd w:id="30"/>
-      <w:r>
-        <w:t xml:space="preserve">Statistics of the computationally reconstructed </w:t>
-      </w:r>
-      <w:r>
-        <w:rPr>
-          <w:i/>
-        </w:rPr>
-        <w:t xml:space="preserve">E. coli </w:t>
-      </w:r>
-      <w:r>
-        <w:t xml:space="preserve">SMRN, covering (a) the proportions of 1039 </w:t>
-      </w:r>
-      <w:r>
-        <w:rPr>
-          <w:i/>
-        </w:rPr>
-        <w:t xml:space="preserve">E. coli </w:t>
-      </w:r>
-      <w:r>
-        <w:t xml:space="preserve">metabolites which are inhibitors, activators, or both, and (b) of 669 </w:t>
-      </w:r>
-      <w:r>
-        <w:rPr>
-          <w:i/>
-        </w:rPr>
-        <w:t xml:space="preserve">E. coli </w:t>
-      </w:r>
-      <w:r>
-        <w:t>enzymatic reactions which are inhibited, activated, or both. (c)-(d) Scatter plots depicting the number of activating and inhibiting interactions each metabolite (c) and each reaction (d) participates in.</w:t>
-      </w:r>
-    </w:p>
-    <w:p>
-      <w:pPr>
-        <w:pStyle w:val="Heading3"/>
-      </w:pPr>
-      <w:bookmarkStart w:id="31" w:name="_ab62wrrfwl4w" w:colFirst="0" w:colLast="0"/>
-      <w:bookmarkEnd w:id="31"/>
       <w:r>
         <w:t xml:space="preserve">Figure 3: Small Molecule Regulatory Network of </w:t>
       </w:r>
@@ -3635,8 +3625,8 @@
           <w:szCs w:val="24"/>
         </w:rPr>
       </w:pPr>
-      <w:bookmarkStart w:id="32" w:name="_o8mj7xmqelje" w:colFirst="0" w:colLast="0"/>
-      <w:bookmarkEnd w:id="32"/>
+      <w:bookmarkStart w:id="30" w:name="_o8mj7xmqelje" w:colFirst="0" w:colLast="0"/>
+      <w:bookmarkEnd w:id="30"/>
       <w:r>
         <w:rPr>
           <w:sz w:val="24"/>
@@ -3660,7 +3650,7 @@
       <w:r>
         <w:t xml:space="preserve">(a)-(b) Comparison of reversibility indices (Γ) </w:t>
       </w:r>
-      <w:hyperlink r:id="rId62">
+      <w:hyperlink r:id="rId60">
         <w:r>
           <w:t>(Noor et al., 2012)</w:t>
         </w:r>
@@ -3731,7 +3721,7 @@
       <w:r>
         <w:t xml:space="preserve"> model for which an equilibrium constant could be computed using component contributions </w:t>
       </w:r>
-      <w:hyperlink r:id="rId63">
+      <w:hyperlink r:id="rId61">
         <w:r>
           <w:t>(Noor et al., 2013)</w:t>
         </w:r>
@@ -3811,180 +3801,180 @@
       <w:pPr>
         <w:pStyle w:val="Heading3"/>
       </w:pPr>
-      <w:bookmarkStart w:id="33" w:name="_umn7hoehr521" w:colFirst="0" w:colLast="0"/>
+      <w:bookmarkStart w:id="31" w:name="_umn7hoehr521" w:colFirst="0" w:colLast="0"/>
+      <w:bookmarkEnd w:id="31"/>
+      <w:r>
+        <w:t>Figure 5: Functional role of small molecule-enzyme interactions in central metabolism</w:t>
+      </w:r>
+    </w:p>
+    <w:p>
+      <w:r>
+        <w:t xml:space="preserve">(a) The opposing relationship between elasticity and concentration for a prototypical substrate or inhibitor. In general, substrates have high elasticity at low concentrations, while inhibitors have high elasticity at high concentrations. (b) A heatmap of the median values of each metabolite's elasticity values across all enzymes that utilize it as a substrate (left-hand side) and across all enzymes inhibited by it (right-hand side). The different columns correspond to different growth conditions (batch growth on minimal media with single carbon sources, samples in mid-exponential phase). Saturation levels were calculated using the formula </w:t>
+      </w:r>
+      <w:r>
+        <w:rPr>
+          <w:i/>
+        </w:rPr>
+        <w:t>[S] / ([S] + K</w:t>
+      </w:r>
+      <w:r>
+        <w:rPr>
+          <w:i/>
+          <w:vertAlign w:val="subscript"/>
+        </w:rPr>
+        <w:t>S</w:t>
+      </w:r>
+      <w:r>
+        <w:rPr>
+          <w:i/>
+        </w:rPr>
+        <w:t>)</w:t>
+      </w:r>
+      <w:r>
+        <w:t xml:space="preserve">, where </w:t>
+      </w:r>
+      <w:r>
+        <w:rPr>
+          <w:i/>
+        </w:rPr>
+        <w:t>K</w:t>
+      </w:r>
+      <w:r>
+        <w:rPr>
+          <w:i/>
+          <w:vertAlign w:val="subscript"/>
+        </w:rPr>
+        <w:t>S</w:t>
+      </w:r>
+      <w:r>
+        <w:t xml:space="preserve"> is either the Michaelis-Menten coefficient (</w:t>
+      </w:r>
+      <w:r>
+        <w:rPr>
+          <w:i/>
+        </w:rPr>
+        <w:t>K</w:t>
+      </w:r>
+      <w:r>
+        <w:rPr>
+          <w:i/>
+          <w:vertAlign w:val="subscript"/>
+        </w:rPr>
+        <w:t>M</w:t>
+      </w:r>
+      <w:r>
+        <w:t>) or the inhibition constant (</w:t>
+      </w:r>
+      <w:r>
+        <w:rPr>
+          <w:i/>
+        </w:rPr>
+        <w:t>K</w:t>
+      </w:r>
+      <w:r>
+        <w:rPr>
+          <w:i/>
+          <w:vertAlign w:val="subscript"/>
+        </w:rPr>
+        <w:t>I</w:t>
+      </w:r>
+      <w:r>
+        <w:t xml:space="preserve">) and in turn elasticities were calculated as described in main text. The numbers next to each metabolite in parentheses count the number of different </w:t>
+      </w:r>
+      <w:r>
+        <w:rPr>
+          <w:i/>
+        </w:rPr>
+        <w:t>K</w:t>
+      </w:r>
+      <w:r>
+        <w:rPr>
+          <w:i/>
+          <w:vertAlign w:val="subscript"/>
+        </w:rPr>
+        <w:t xml:space="preserve">M </w:t>
+      </w:r>
+      <w:r>
+        <w:t>or</w:t>
+      </w:r>
+      <w:r>
+        <w:rPr>
+          <w:i/>
+        </w:rPr>
+        <w:t xml:space="preserve"> K</w:t>
+      </w:r>
+      <w:r>
+        <w:rPr>
+          <w:i/>
+          <w:vertAlign w:val="subscript"/>
+        </w:rPr>
+        <w:t>I</w:t>
+      </w:r>
+      <w:r>
+        <w:t xml:space="preserve"> values, respectively, that a metabolite has in our database (for different reactions). If a metabolite has more than one </w:t>
+      </w:r>
+      <w:r>
+        <w:rPr>
+          <w:i/>
+        </w:rPr>
+        <w:t>K</w:t>
+      </w:r>
+      <w:r>
+        <w:rPr>
+          <w:i/>
+          <w:vertAlign w:val="subscript"/>
+        </w:rPr>
+        <w:t>M</w:t>
+      </w:r>
+      <w:r>
+        <w:t xml:space="preserve"> or </w:t>
+      </w:r>
+      <w:r>
+        <w:rPr>
+          <w:i/>
+        </w:rPr>
+        <w:t>K</w:t>
+      </w:r>
+      <w:r>
+        <w:rPr>
+          <w:i/>
+          <w:vertAlign w:val="subscript"/>
+        </w:rPr>
+        <w:t xml:space="preserve">I </w:t>
+      </w:r>
+      <w:r>
+        <w:t>value (i.e. for more than one enzyme), the median of all elasticities is shown. For more details, see Figure S5 and tables S5-S8.</w:t>
+      </w:r>
+    </w:p>
+    <w:p>
+      <w:pPr>
+        <w:pStyle w:val="Heading3"/>
+        <w:jc w:val="left"/>
+      </w:pPr>
+      <w:bookmarkStart w:id="32" w:name="_6mutkb6cw0v8" w:colFirst="0" w:colLast="0"/>
+      <w:bookmarkEnd w:id="32"/>
+      <w:r>
+        <w:t>Figure 6: Small molecule regulation across kingdoms of life</w:t>
+      </w:r>
+    </w:p>
+    <w:p>
+      <w:pPr>
+        <w:jc w:val="left"/>
+      </w:pPr>
+      <w:r>
+        <w:t xml:space="preserve">The BRENDA database was mined for all reports of small molecule regulatory interactions across all species. These interactions were aggregated by unique metabolite-reaction pairs. For each interaction evident in at least 10 different organisms and supported by evidence from at least 10 different published studies, followed by manual curation of the results. We identified the broad phylogenetic taxon within which the interaction was present. Nearly all conserved interactions are inhibitory, with a two exceptions: the activation of PFK by three metabolites, AMP, ADP, and fructose-2,6-bisphosphate, and the activation of PEP carboxylase by G6P. </w:t>
+      </w:r>
+    </w:p>
+    <w:p>
+      <w:pPr>
+        <w:pStyle w:val="Heading3"/>
+        <w:jc w:val="left"/>
+        <w:rPr>
+          <w:i/>
+        </w:rPr>
+      </w:pPr>
+      <w:bookmarkStart w:id="33" w:name="_h6r6xu9ucqqq" w:colFirst="0" w:colLast="0"/>
       <w:bookmarkEnd w:id="33"/>
-      <w:r>
-        <w:t>Figure 5: Functional role of small molecule-enzyme interactions in central metabolism</w:t>
-      </w:r>
-    </w:p>
-    <w:p>
-      <w:r>
-        <w:t xml:space="preserve">(a) The opposing relationship between elasticity and concentration for a prototypical substrate or inhibitor. In general, substrates have high elasticity at low concentrations, while inhibitors have high elasticity at high concentrations. (b) A heatmap of the median values of each metabolite's elasticity values across all enzymes that utilize it as a substrate (left-hand side) and across all enzymes inhibited by it (right-hand side). The different columns correspond to different growth conditions (batch growth on minimal media with single carbon sources, samples in mid-exponential phase). Saturation levels were calculated using the formula </w:t>
-      </w:r>
-      <w:r>
-        <w:rPr>
-          <w:i/>
-        </w:rPr>
-        <w:t>[S] / ([S] + K</w:t>
-      </w:r>
-      <w:r>
-        <w:rPr>
-          <w:i/>
-          <w:vertAlign w:val="subscript"/>
-        </w:rPr>
-        <w:t>S</w:t>
-      </w:r>
-      <w:r>
-        <w:rPr>
-          <w:i/>
-        </w:rPr>
-        <w:t>)</w:t>
-      </w:r>
-      <w:r>
-        <w:t xml:space="preserve">, where </w:t>
-      </w:r>
-      <w:r>
-        <w:rPr>
-          <w:i/>
-        </w:rPr>
-        <w:t>K</w:t>
-      </w:r>
-      <w:r>
-        <w:rPr>
-          <w:i/>
-          <w:vertAlign w:val="subscript"/>
-        </w:rPr>
-        <w:t>S</w:t>
-      </w:r>
-      <w:r>
-        <w:t xml:space="preserve"> is either the Michaelis-Menten coefficient (</w:t>
-      </w:r>
-      <w:r>
-        <w:rPr>
-          <w:i/>
-        </w:rPr>
-        <w:t>K</w:t>
-      </w:r>
-      <w:r>
-        <w:rPr>
-          <w:i/>
-          <w:vertAlign w:val="subscript"/>
-        </w:rPr>
-        <w:t>M</w:t>
-      </w:r>
-      <w:r>
-        <w:t>) or the inhibition constant (</w:t>
-      </w:r>
-      <w:r>
-        <w:rPr>
-          <w:i/>
-        </w:rPr>
-        <w:t>K</w:t>
-      </w:r>
-      <w:r>
-        <w:rPr>
-          <w:i/>
-          <w:vertAlign w:val="subscript"/>
-        </w:rPr>
-        <w:t>I</w:t>
-      </w:r>
-      <w:r>
-        <w:t xml:space="preserve">) and in turn elasticities were calculated as described in main text. The numbers next to each metabolite in parentheses count the number of different </w:t>
-      </w:r>
-      <w:r>
-        <w:rPr>
-          <w:i/>
-        </w:rPr>
-        <w:t>K</w:t>
-      </w:r>
-      <w:r>
-        <w:rPr>
-          <w:i/>
-          <w:vertAlign w:val="subscript"/>
-        </w:rPr>
-        <w:t xml:space="preserve">M </w:t>
-      </w:r>
-      <w:r>
-        <w:t>or</w:t>
-      </w:r>
-      <w:r>
-        <w:rPr>
-          <w:i/>
-        </w:rPr>
-        <w:t xml:space="preserve"> K</w:t>
-      </w:r>
-      <w:r>
-        <w:rPr>
-          <w:i/>
-          <w:vertAlign w:val="subscript"/>
-        </w:rPr>
-        <w:t>I</w:t>
-      </w:r>
-      <w:r>
-        <w:t xml:space="preserve"> values, respectively, that a metabolite has in our database (for different reactions). If a metabolite has more than one </w:t>
-      </w:r>
-      <w:r>
-        <w:rPr>
-          <w:i/>
-        </w:rPr>
-        <w:t>K</w:t>
-      </w:r>
-      <w:r>
-        <w:rPr>
-          <w:i/>
-          <w:vertAlign w:val="subscript"/>
-        </w:rPr>
-        <w:t>M</w:t>
-      </w:r>
-      <w:r>
-        <w:t xml:space="preserve"> or </w:t>
-      </w:r>
-      <w:r>
-        <w:rPr>
-          <w:i/>
-        </w:rPr>
-        <w:t>K</w:t>
-      </w:r>
-      <w:r>
-        <w:rPr>
-          <w:i/>
-          <w:vertAlign w:val="subscript"/>
-        </w:rPr>
-        <w:t xml:space="preserve">I </w:t>
-      </w:r>
-      <w:r>
-        <w:t>value (i.e. for more than one enzyme), the median of all elasticities is shown. For more details, see Figure S5 and tables S5-S8.</w:t>
-      </w:r>
-    </w:p>
-    <w:p>
-      <w:pPr>
-        <w:pStyle w:val="Heading3"/>
-        <w:jc w:val="left"/>
-      </w:pPr>
-      <w:bookmarkStart w:id="34" w:name="_6mutkb6cw0v8" w:colFirst="0" w:colLast="0"/>
-      <w:bookmarkEnd w:id="34"/>
-      <w:r>
-        <w:t>Figure 6: Small molecule regulation across kingdoms of life</w:t>
-      </w:r>
-    </w:p>
-    <w:p>
-      <w:pPr>
-        <w:jc w:val="left"/>
-      </w:pPr>
-      <w:r>
-        <w:t xml:space="preserve">The BRENDA database was mined for all reports of small molecule regulatory interactions across all species. These interactions were aggregated by unique metabolite-reaction pairs. For each interaction evident in at least 10 different organisms and supported by evidence from at least 10 different published studies, followed by manual curation of the results. We identified the broad phylogenetic taxon within which the interaction was present. Nearly all conserved interactions are inhibitory, with a two exceptions: the activation of PFK by three metabolites, AMP, ADP, and fructose-2,6-bisphosphate, and the activation of PEP carboxylase by G6P. </w:t>
-      </w:r>
-    </w:p>
-    <w:p>
-      <w:pPr>
-        <w:pStyle w:val="Heading3"/>
-        <w:jc w:val="left"/>
-        <w:rPr>
-          <w:i/>
-        </w:rPr>
-      </w:pPr>
-      <w:bookmarkStart w:id="35" w:name="_h6r6xu9ucqqq" w:colFirst="0" w:colLast="0"/>
-      <w:bookmarkEnd w:id="35"/>
       <w:r>
         <w:lastRenderedPageBreak/>
         <w:t xml:space="preserve">Figure 7: Combined architecture of direct small molecule and indirect  transcriptional regulation via endogenous metabolites in </w:t>
@@ -4003,7 +3993,7 @@
       <w:r>
         <w:t xml:space="preserve">A map of the reactions in central carbon metabolism that are regulated directly or indirectly by metabolite(s). On the left are reactions which are reported to have at least one metabolite - enzyme interaction. Middle diagram indicates reactions which are indirectly regulated by metabolites via transcription: in each case, the reaction is regulated by transcription factors that are recipients of metabolic signals (i.e. Cra-FDP, Crp-cAMP), as reported in </w:t>
       </w:r>
-      <w:hyperlink r:id="rId64">
+      <w:hyperlink r:id="rId62">
         <w:r>
           <w:t>(Kochanowski et al., 2017)</w:t>
         </w:r>
@@ -4046,7 +4036,7 @@
         <w:ind w:left="0"/>
         <w:jc w:val="left"/>
       </w:pPr>
-      <w:hyperlink r:id="rId65">
+      <w:hyperlink r:id="rId63">
         <w:r>
           <w:rPr>
             <w:b/>
@@ -4062,7 +4052,7 @@
         <w:ind w:left="450" w:hanging="450"/>
         <w:jc w:val="left"/>
       </w:pPr>
-      <w:hyperlink r:id="rId66">
+      <w:hyperlink r:id="rId64">
         <w:r>
           <w:t>Akashi, H., Gojobori, T., 2002. Metabolic efficiency and amino acid composition in the proteomes of Escherichia coli and Bacillus subtilis. Proc. Natl. Acad. Sci. United States Am. 99, 3695–3700. doi:10.1073/pnas.062526999</w:t>
         </w:r>
@@ -4075,7 +4065,7 @@
         <w:ind w:left="450" w:hanging="450"/>
         <w:jc w:val="left"/>
       </w:pPr>
-      <w:hyperlink r:id="rId67">
+      <w:hyperlink r:id="rId65">
         <w:r>
           <w:t>Alam, M.T., Olin-Sandoval, V., Stincone, A., Keller, M.A., Zelezniak, A., Luisi, B.F., Ralser, M., 2017. The self-inhibitory nature of metabolic networks and its alleviation through compartmentalization. Nat. Commun. 8, 16018. doi:10.1038/ncomms16018</w:t>
         </w:r>
@@ -4088,7 +4078,7 @@
         <w:ind w:left="450" w:hanging="450"/>
         <w:jc w:val="left"/>
       </w:pPr>
-      <w:hyperlink r:id="rId68">
+      <w:hyperlink r:id="rId66">
         <w:r>
           <w:t>Atkinson, D.E., 1968. The energy charge of the adenylate pool as a regulatory parameter. Interaction with feedback modifiers. Biochemistry 7, 4030–4034. doi:10.1021/bi00851a033</w:t>
         </w:r>
@@ -4101,7 +4091,7 @@
         <w:ind w:left="450" w:hanging="450"/>
         <w:jc w:val="left"/>
       </w:pPr>
-      <w:hyperlink r:id="rId69">
+      <w:hyperlink r:id="rId67">
         <w:r>
           <w:t>Bennett, B.D., Kimball, E.H., Gao, M., Osterhout, R., Van Dien, S.J., Rabinowitz, J.D., 2009. Absolute metabolite concentrations and implied enzyme active site occupancy in Escherichia coli. Nat. Chem. Biol. 5, 593–599. doi:10.1038/nchembio.186</w:t>
         </w:r>
@@ -4128,7 +4118,7 @@
         <w:ind w:left="450" w:hanging="450"/>
         <w:jc w:val="left"/>
       </w:pPr>
-      <w:hyperlink r:id="rId70">
+      <w:hyperlink r:id="rId68">
         <w:r>
           <w:t>Caspi, R., Billington, R., Ferrer, L., Foerster, H., Fulcher, C.A., Keseler, I.M., Kothari, A., Krummenacker, M., Latendresse, M., Mueller, L.A., Ong, Q., Paley, S., Subhraveti, P., Weaver, D.S., Karp, P.D., 2016. The MetaCyc database of metabolic pathways and enzymes and the BioCyc collection of pathway/genome databases. Nucleic acids Res. 44, D471–D480. doi:10.1093/nar/gkv1164</w:t>
         </w:r>
@@ -4141,7 +4131,7 @@
         <w:ind w:left="450" w:hanging="450"/>
         <w:jc w:val="left"/>
       </w:pPr>
-      <w:hyperlink r:id="rId71">
+      <w:hyperlink r:id="rId69">
         <w:r>
           <w:t>Chamberlain, S.A., Szöcs, E., 2013. taxize: taxonomic search and retrieval in R. F1000Research. doi:10.12688/f1000research.2-191.v2</w:t>
         </w:r>
@@ -4154,7 +4144,7 @@
         <w:ind w:left="450" w:hanging="450"/>
         <w:jc w:val="left"/>
       </w:pPr>
-      <w:hyperlink r:id="rId72">
+      <w:hyperlink r:id="rId70">
         <w:r>
           <w:rPr>
             <w:lang w:val="it-IT"/>
@@ -4173,7 +4163,7 @@
         <w:ind w:left="450" w:hanging="450"/>
         <w:jc w:val="left"/>
       </w:pPr>
-      <w:hyperlink r:id="rId73">
+      <w:hyperlink r:id="rId71">
         <w:r>
           <w:rPr>
             <w:lang w:val="de-CH"/>
@@ -4192,7 +4182,7 @@
         <w:ind w:left="450" w:hanging="450"/>
         <w:jc w:val="left"/>
       </w:pPr>
-      <w:hyperlink r:id="rId74">
+      <w:hyperlink r:id="rId72">
         <w:r>
           <w:t>Chang, A., Schomburg, I., Placzek, S., Jeske, L., Ulbrich, M., Xiao, M., Sensen, C.W., Schomburg, D., 2015. BRENDA in 2015: exciting developments in its 25th year of existence. Nucleic acids Res. 43, D439–D446. doi:10.1093/nar/gku1068</w:t>
         </w:r>
@@ -4205,7 +4195,7 @@
         <w:ind w:left="450" w:hanging="450"/>
         <w:jc w:val="left"/>
       </w:pPr>
-      <w:hyperlink r:id="rId75">
+      <w:hyperlink r:id="rId73">
         <w:r>
           <w:rPr>
             <w:lang w:val="de-CH"/>
@@ -4224,7 +4214,7 @@
         <w:ind w:left="450" w:hanging="450"/>
         <w:jc w:val="left"/>
       </w:pPr>
-      <w:hyperlink r:id="rId76">
+      <w:hyperlink r:id="rId74">
         <w:r>
           <w:t>Christofk, H.R., Vander Heiden, M.G., Harris, M.H., Ramanathan, A., Gerszten, R.E., Wei, R., Fleming, M.D., Schreiber, S.L., Cantley, L.C., 2008. The M2 splice isoform of pyruvate kinase is important for cancer metabolism and tumour growth. Nature 452, 230–233. doi:10.1038/nature06734</w:t>
         </w:r>
@@ -4237,7 +4227,7 @@
         <w:ind w:left="450" w:hanging="450"/>
         <w:jc w:val="left"/>
       </w:pPr>
-      <w:hyperlink r:id="rId77">
+      <w:hyperlink r:id="rId75">
         <w:r>
           <w:t>Chubukov, V., Gerosa, L., Kochanowski, K., Sauer, U., 2014. Coordination of microbial metabolism. Nat. Rev. Microbiol. 12, 327–340. doi:10.1038/nrmicro3238</w:t>
         </w:r>
@@ -4250,7 +4240,7 @@
         <w:ind w:left="450" w:hanging="450"/>
         <w:jc w:val="left"/>
       </w:pPr>
-      <w:hyperlink r:id="rId78">
+      <w:hyperlink r:id="rId76">
         <w:r>
           <w:t>Chubukov, V., Uhr, M., Le Chat, L., Kleijn, R.J., Jules, M., Link, H., Aymerich, S., Stelling, J., Sauer, U., 2013. Transcriptional regulation is insufficient to explain substrate-induced flux changes in Bacillus subtilis. Mol. Syst. Biol. 9. doi:10.1038/msb.2013.66</w:t>
         </w:r>
@@ -4263,7 +4253,7 @@
         <w:ind w:left="450" w:hanging="450"/>
         <w:jc w:val="left"/>
       </w:pPr>
-      <w:hyperlink r:id="rId79">
+      <w:hyperlink r:id="rId77">
         <w:r>
           <w:rPr>
             <w:lang w:val="de-CH"/>
@@ -4282,7 +4272,7 @@
         <w:ind w:left="450" w:hanging="450"/>
         <w:jc w:val="left"/>
       </w:pPr>
-      <w:hyperlink r:id="rId80">
+      <w:hyperlink r:id="rId78">
         <w:r>
           <w:t>Ebrahim, A., Lerman, J.A., Palsson, B.O., Hyduke, D.R., 2013. COBRApy: COnstraints-Based Reconstruction and Analysis for Python. BMC Syst. Biol. 7. doi:10.1186/1752-0509-7-74</w:t>
         </w:r>
@@ -4295,7 +4285,7 @@
         <w:ind w:left="450" w:hanging="450"/>
         <w:jc w:val="left"/>
       </w:pPr>
-      <w:hyperlink r:id="rId81">
+      <w:hyperlink r:id="rId79">
         <w:r>
           <w:t>Feng, Y., De Franceschi, G., Kahraman, A., Soste, M., Melnik, A., Boersema, P.J., de Laureto, P.P., Nikolaev, Y., Oliveira, A.P., Picotti, P., 2014. Global analysis of protein structural changes in complex proteomes. Nat. Biotechnol. 32. doi:10.1038/nbt.2999</w:t>
         </w:r>
@@ -4308,7 +4298,7 @@
         <w:ind w:left="450" w:hanging="450"/>
         <w:jc w:val="left"/>
       </w:pPr>
-      <w:hyperlink r:id="rId82">
+      <w:hyperlink r:id="rId80">
         <w:r>
           <w:rPr>
             <w:lang w:val="de-CH"/>
@@ -4327,7 +4317,7 @@
         <w:ind w:left="450" w:hanging="450"/>
         <w:jc w:val="left"/>
       </w:pPr>
-      <w:hyperlink r:id="rId83">
+      <w:hyperlink r:id="rId81">
         <w:r>
           <w:t>Gerosa, L., Sauer, U., 2011. Regulation and control of metabolic fluxes in microbes. Curr. Opin. Biotechnol. 22, 566–75. doi:10.1016/j.copbio.2011.04.016</w:t>
         </w:r>
@@ -4340,7 +4330,7 @@
         <w:ind w:left="450" w:hanging="450"/>
         <w:jc w:val="left"/>
       </w:pPr>
-      <w:hyperlink r:id="rId84">
+      <w:hyperlink r:id="rId82">
         <w:r>
           <w:t>Gerosa, L., van Rijsewijk, B.R.B., Christodoulou, D., Kochanowski, K., Schmidt, T.S.B., Noor, E., Sauer, U., 2015. Pseudo-transition Analysis Identifies the Key Regulators of Dynamic Metabolic Adaptations from Steady-State Data. Cell Syst. 1. doi:10.1016/j.cels.2015.09.008</w:t>
         </w:r>
@@ -4353,7 +4343,7 @@
         <w:ind w:left="450" w:hanging="450"/>
         <w:jc w:val="left"/>
       </w:pPr>
-      <w:hyperlink r:id="rId85">
+      <w:hyperlink r:id="rId83">
         <w:r>
           <w:t>Hackett, S.R., Zanotelli, V.R.T., Xu, W., Goya, J., Park, J.O., Perlman, D.H., Gibney, P.A., Botstein, D., Storey, J.D., Rabinowitz, J.D., 2016. Systems-level analysis of mechanisms regulating yeast metabolic flux. Science 354. doi:10.1126/science.aaf2786</w:t>
         </w:r>
@@ -4366,7 +4356,7 @@
         <w:ind w:left="450" w:hanging="450"/>
         <w:jc w:val="left"/>
       </w:pPr>
-      <w:hyperlink r:id="rId86">
+      <w:hyperlink r:id="rId84">
         <w:r>
           <w:t>He, F., Murabito, E., Westerhoff, H.V., 2016. Synthetic biology and regulatory networks: where metabolic systems biology meets control engineering. J. R. Soc. Interface 13. doi:10.1098/rsif.2015.1046</w:t>
         </w:r>
@@ -4379,7 +4369,7 @@
         <w:ind w:left="450" w:hanging="450"/>
         <w:jc w:val="left"/>
       </w:pPr>
-      <w:hyperlink r:id="rId87">
+      <w:hyperlink r:id="rId85">
         <w:r>
           <w:t>Henry, C.S., DeJongh, M., Best, A. a, Frybarger, P.M., Linsay, B., Stevens, R.L., 2010. High-throughput generation, optimization and analysis of genome-scale metabolic models. Nat. Biotechnol. 28, 977–82. doi:10.1038/nbt.1672</w:t>
         </w:r>
@@ -4392,7 +4382,7 @@
         <w:ind w:left="450" w:hanging="450"/>
         <w:jc w:val="left"/>
       </w:pPr>
-      <w:hyperlink r:id="rId88">
+      <w:hyperlink r:id="rId86">
         <w:r>
           <w:t>Hofmeyr, J.-H.S., Rohwer, J.M., 2011. Supply-demand analysis a framework for exploring the regulatory design of metabolism. Methods Enzymol. 500, 533–554. doi:10.1016/B978-0-12-385118-5.00025-6</w:t>
         </w:r>
@@ -4405,7 +4395,7 @@
         <w:ind w:left="450" w:hanging="450"/>
         <w:jc w:val="left"/>
       </w:pPr>
-      <w:hyperlink r:id="rId89">
+      <w:hyperlink r:id="rId87">
         <w:r>
           <w:t>Hofmeyr, J.S., Cornish-Bowden, A., 2000. Regulating the cellular economy of supply and demand. FEBS Lett. 476, 47–51. doi:10.1016/S0014-5793(00)01668-9</w:t>
         </w:r>
@@ -4421,7 +4411,7 @@
           <w:lang w:val="es-ES"/>
         </w:rPr>
       </w:pPr>
-      <w:hyperlink r:id="rId90">
+      <w:hyperlink r:id="rId88">
         <w:r>
           <w:rPr>
             <w:lang w:val="es-ES"/>
@@ -4437,7 +4427,7 @@
         <w:ind w:left="450" w:hanging="450"/>
         <w:jc w:val="left"/>
       </w:pPr>
-      <w:hyperlink r:id="rId91">
+      <w:hyperlink r:id="rId89">
         <w:r>
           <w:rPr>
             <w:lang w:val="es-ES"/>
@@ -4456,7 +4446,7 @@
         <w:ind w:left="450" w:hanging="450"/>
         <w:jc w:val="left"/>
       </w:pPr>
-      <w:hyperlink r:id="rId92">
+      <w:hyperlink r:id="rId90">
         <w:r>
           <w:t>Kochanowski, K., Gerosa, L., Brunner, S.F., Christodoulou, D., Nikolaev, Y.V., Sauer, U., 2017. Few regulatory metabolites coordinate expression of central metabolic genes in Escherichia coli. Mol. Syst. Biol. 13, 903. doi:10.15252/msb.20167402</w:t>
         </w:r>
@@ -4469,7 +4459,7 @@
         <w:ind w:left="450" w:hanging="450"/>
         <w:jc w:val="left"/>
       </w:pPr>
-      <w:hyperlink r:id="rId93">
+      <w:hyperlink r:id="rId91">
         <w:r>
           <w:t>Kochanowski, K., Volkmer, B., Gerosa, L., Haverkorn van Rijsewijk, B.R., Schmidt, A., Heinemann, M., 2013. Functioning of a metabolic flux sensor in Escherichia coli. Proc. Natl. Acad. Sci. United States Am. 110, 1130–1135. doi:10.1073/pnas.1202582110</w:t>
         </w:r>
@@ -4482,7 +4472,7 @@
         <w:ind w:left="450" w:hanging="450"/>
         <w:jc w:val="left"/>
       </w:pPr>
-      <w:hyperlink r:id="rId94">
+      <w:hyperlink r:id="rId92">
         <w:r>
           <w:t xml:space="preserve">Li, X., Wang, X., Snyder, M., 2013. </w:t>
         </w:r>
@@ -4498,7 +4488,7 @@
         <w:ind w:left="450" w:hanging="450"/>
         <w:jc w:val="left"/>
       </w:pPr>
-      <w:hyperlink r:id="rId95">
+      <w:hyperlink r:id="rId93">
         <w:r>
           <w:t>Lindsley, J.E., Rutter, J., 2006. Whence cometh the allosterome? Proc. Natl. Acad. Sci. United States Am. 103, 10533–10535. doi:10.1073/pnas.0604452103</w:t>
         </w:r>
@@ -4511,7 +4501,7 @@
         <w:ind w:left="450" w:hanging="450"/>
         <w:jc w:val="left"/>
       </w:pPr>
-      <w:hyperlink r:id="rId96">
+      <w:hyperlink r:id="rId94">
         <w:r>
           <w:t>Link, H., Christodoulou, D., Sauer, U., 2014. Advancing metabolic models with kinetic information. Curr. Opin. Biotechnol. 29, 8–14.</w:t>
         </w:r>
@@ -4524,7 +4514,7 @@
         <w:ind w:left="450" w:hanging="450"/>
         <w:jc w:val="left"/>
       </w:pPr>
-      <w:hyperlink r:id="rId97">
+      <w:hyperlink r:id="rId95">
         <w:r>
           <w:t>Link, H., Fuhrer, T., Gerosa, L., Zamboni, N., Sauer, U., 2015. Real-time metabolome profiling of the metabolic switch between starvation and growth. Nat. methods 12, 1091–1097. doi:10.1038/nmeth.3584</w:t>
         </w:r>
@@ -4537,7 +4527,7 @@
         <w:ind w:left="450" w:hanging="450"/>
         <w:jc w:val="left"/>
       </w:pPr>
-      <w:hyperlink r:id="rId98">
+      <w:hyperlink r:id="rId96">
         <w:r>
           <w:t>Link, H., Kochanowski, K., Sauer, U., 2013. Systematic identification of allosteric protein-metabolite interactions that control enzyme activity in vivo. Nat. Biotechnol. 31, 357–361. doi:10.1038/nbt.2489</w:t>
         </w:r>
@@ -4550,7 +4540,7 @@
         <w:ind w:left="450" w:hanging="450"/>
         <w:jc w:val="left"/>
       </w:pPr>
-      <w:hyperlink r:id="rId99">
+      <w:hyperlink r:id="rId97">
         <w:r>
           <w:t>Millard, P., Smallbone, K., Mendes, P., 2017. Metabolic regulation is sufficient for global and robust coordination of glucose uptake, catabolism, energy production and growth in Escherichia coli. PLoS Comput. Biol. 13, e1005396. doi:10.1371/journal.pcbi.1005396</w:t>
         </w:r>
@@ -4563,7 +4553,7 @@
         <w:ind w:left="450" w:hanging="450"/>
         <w:jc w:val="left"/>
       </w:pPr>
-      <w:hyperlink r:id="rId100">
+      <w:hyperlink r:id="rId98">
         <w:r>
           <w:t>Morgan, H.P., O’Reilly, F.J., Wear, M. a, O’Neill, J.R., Fothergill-Gilmore, L. a, Hupp, T., Walkinshaw, M.D., 2013. M2 pyruvate kinase provides a mechanism for nutrient sensing and regulation of cell proliferation. Proc. Natl. Acad. Sci. U. S. A. 110, 5881–6. doi:10.1073/pnas.1217157110</w:t>
         </w:r>
@@ -4576,7 +4566,7 @@
         <w:ind w:left="450" w:hanging="450"/>
         <w:jc w:val="left"/>
       </w:pPr>
-      <w:hyperlink r:id="rId101">
+      <w:hyperlink r:id="rId99">
         <w:r>
           <w:t>Nikolaev, Y.V., Kochanowski, K., Link, H., Sauer, U., Allain, F.H.-T., 2016. Systematic Identification of Protein-Metabolite Interactions in Complex Metabolite Mixtures by Ligand-Detected Nuclear Magnetic Resonance Spectroscopy. Biochemistry 55, 2590–2600. doi:10.1021/acs.biochem.5b01291</w:t>
         </w:r>
@@ -4589,7 +4579,7 @@
         <w:ind w:left="450" w:hanging="450"/>
         <w:jc w:val="left"/>
       </w:pPr>
-      <w:hyperlink r:id="rId102">
+      <w:hyperlink r:id="rId100">
         <w:r>
           <w:t>Noor, E., Bar-Even, A., Flamholz, A., Lubling, Y., Davidi, D., Milo, R., 2012. An integrated open framework for thermodynamics of reactions that combines accuracy and coverage. Bioinformatics.</w:t>
         </w:r>
@@ -4602,7 +4592,7 @@
         <w:ind w:left="450" w:hanging="450"/>
         <w:jc w:val="left"/>
       </w:pPr>
-      <w:hyperlink r:id="rId103">
+      <w:hyperlink r:id="rId101">
         <w:r>
           <w:t>Noor, E., Haraldsdóttir, H.S., Milo, R., Fleming, R.M.T., 2013. Consistent estimation of Gibbs energy using component contributions. PLoS Comput. Biol. 9. doi:10.1371/journal.pcbi.1003098</w:t>
         </w:r>
@@ -4615,7 +4605,7 @@
         <w:ind w:left="450" w:hanging="450"/>
         <w:jc w:val="left"/>
       </w:pPr>
-      <w:hyperlink r:id="rId104">
+      <w:hyperlink r:id="rId102">
         <w:r>
           <w:t>Orsak, T., Smith, T.L., Eckert, D., Lindsley, J.E., Borges, C.R., Rutter, J., 2012. Revealing the allosterome: systematic identification of metabolite-protein interactions. Biochemistry 51, 225–32. doi:10.1021/bi201313s</w:t>
         </w:r>
@@ -4628,7 +4618,7 @@
         <w:ind w:left="450" w:hanging="450"/>
         <w:jc w:val="left"/>
       </w:pPr>
-      <w:hyperlink r:id="rId105">
+      <w:hyperlink r:id="rId103">
         <w:r>
           <w:t>Orth, J.D., Conrad, T.M., Na, J., Lerman, J.A., Nam, H., Feist, A.M., Palsson, B.Ø., 2011. A comprehensive genome-scale reconstruction of Escherichia coli metabolism--2011. Mol. Syst. Biol. 7, 535. doi:10.1038/msb.2011.65</w:t>
         </w:r>
@@ -4641,7 +4631,7 @@
         <w:ind w:left="450" w:hanging="450"/>
         <w:jc w:val="left"/>
       </w:pPr>
-      <w:hyperlink r:id="rId106">
+      <w:hyperlink r:id="rId104">
         <w:r>
           <w:t>Orth, J.D., Fleming, R.M.T., Palsson, B.Ø., 2010. Reconstruction and Use of Microbial Metabolic Networks: the Core Escherichia coli Metabolic Model as an Educational Guide. EcoSal Plus 4. doi:10.1128/ecosalplus.10.2.1</w:t>
         </w:r>
@@ -4654,7 +4644,7 @@
         <w:ind w:left="450" w:hanging="450"/>
         <w:jc w:val="left"/>
       </w:pPr>
-      <w:hyperlink r:id="rId107">
+      <w:hyperlink r:id="rId105">
         <w:r>
           <w:t>Orth, J.D., Palsson, B., 2012. Gap-filling analysis of the iJO1366 Escherichia coli metabolic network reconstruction for discovery of metabolic functions. BMC Syst. Biol. 6. doi:10.1186/1752-0509-6-30</w:t>
         </w:r>
@@ -4667,7 +4657,7 @@
         <w:ind w:left="450" w:hanging="450"/>
         <w:jc w:val="left"/>
       </w:pPr>
-      <w:hyperlink r:id="rId108">
+      <w:hyperlink r:id="rId106">
         <w:r>
           <w:t>Page, M.J., Di Cera, E., 2006. Role of Na+ and K+ in enzyme function. Physiol. Rev. 86, 1049–1092. doi:10.1152/physrev.00008.2006</w:t>
         </w:r>
@@ -4680,7 +4670,7 @@
         <w:ind w:left="450" w:hanging="450"/>
         <w:jc w:val="left"/>
       </w:pPr>
-      <w:hyperlink r:id="rId109">
+      <w:hyperlink r:id="rId107">
         <w:r>
           <w:t>Park, J.O., Rubin, S.A., Xu, Y.-F., Amador-Noguez, D., Fan, J., Shlomi, T., Rabinowitz, J.D., 2016. Metabolite concentrations, fluxes and free energies imply efficient enzyme usage. Nat. Chem. Biol. 12, 482–489. doi:10.1038/nchembio.2077</w:t>
         </w:r>
@@ -4693,7 +4683,7 @@
         <w:ind w:left="450" w:hanging="450"/>
         <w:jc w:val="left"/>
       </w:pPr>
-      <w:hyperlink r:id="rId110">
+      <w:hyperlink r:id="rId108">
         <w:r>
           <w:t>Peregrín-Alvarez, J.M., Sanford, C., Parkinson, J., 2009. The conservation and evolutionary modularity of metabolism. Genome Biol. 10, R63–R63. doi:10.1186/gb-2009-10-6-r63</w:t>
         </w:r>
@@ -4706,7 +4696,7 @@
         <w:ind w:left="450" w:hanging="450"/>
         <w:jc w:val="left"/>
       </w:pPr>
-      <w:hyperlink r:id="rId111">
+      <w:hyperlink r:id="rId109">
         <w:r>
           <w:t>Peregrin-Alvarez, J.M., Tsoka, S., Ouzounis, C.A., 2003. The phylogenetic extent of metabolic enzymes and pathways. Genome Res. 13, 422–427. doi:10.1101/gr.246903</w:t>
         </w:r>
@@ -4719,7 +4709,7 @@
         <w:ind w:left="450" w:hanging="450"/>
         <w:jc w:val="left"/>
       </w:pPr>
-      <w:hyperlink r:id="rId112">
+      <w:hyperlink r:id="rId110">
         <w:r>
           <w:rPr>
             <w:lang w:val="de-CH"/>
@@ -4738,7 +4728,7 @@
         <w:ind w:left="450" w:hanging="450"/>
         <w:jc w:val="left"/>
       </w:pPr>
-      <w:hyperlink r:id="rId113">
+      <w:hyperlink r:id="rId111">
         <w:r>
           <w:t>Savitski, M.M., Reinhard, F.B.M., Franken, H., Werner, T., Savitski, M.F., Eberhard, D., Martinez Molina, D., Jafari, R., Dovega, R.B., Klaeger, S., Kuster, B., Nordlund, P., Bantscheff, M., Drewes, G., 2014. Tracking cancer drugs in living cells by thermal profiling of the proteome. Sci. 346, 1255784–1255784. doi:10.1126/science.1255784</w:t>
         </w:r>
@@ -4751,7 +4741,7 @@
         <w:ind w:left="450" w:hanging="450"/>
         <w:jc w:val="left"/>
       </w:pPr>
-      <w:hyperlink r:id="rId114">
+      <w:hyperlink r:id="rId112">
         <w:r>
           <w:t>Schueler-Furman, O., Wodak, S.J., 2016. Computational approaches to investigating allostery. Curr. Opin. Struct. Biol. 41. doi:10.1016/j.sbi.2016.06.017</w:t>
         </w:r>
@@ -4764,7 +4754,7 @@
         <w:ind w:left="450" w:hanging="450"/>
         <w:jc w:val="left"/>
       </w:pPr>
-      <w:hyperlink r:id="rId115">
+      <w:hyperlink r:id="rId113">
         <w:r>
           <w:t>Stryer, L., Berg, J.M., Tymoczko, J.L., 2002. Biochemistry, 5th Ed. W.H.Freeman &amp; Co Ltd.</w:t>
         </w:r>
@@ -4777,7 +4767,7 @@
         <w:ind w:left="450" w:hanging="450"/>
         <w:jc w:val="left"/>
       </w:pPr>
-      <w:hyperlink r:id="rId116">
+      <w:hyperlink r:id="rId114">
         <w:r>
           <w:t>Thiele, I., Jamshidi, N., Fleming, R.M.T., Palsson, B.Ø., 2009. Genome-scale reconstruction of Escherichia coli’s transcriptional and translational machinery: a knowledge base, its mathematical formulation, and its functional characterization. PLoS Comput. Biol. 5. doi:10.1371/journal.pcbi.1000312</w:t>
         </w:r>
@@ -4790,7 +4780,7 @@
         <w:ind w:left="450" w:hanging="450"/>
         <w:jc w:val="left"/>
       </w:pPr>
-      <w:hyperlink r:id="rId117">
+      <w:hyperlink r:id="rId115">
         <w:r>
           <w:t xml:space="preserve">Willemoës, M., Hove-Jensen, B., Larsen, S., 2000. </w:t>
         </w:r>
@@ -4806,7 +4796,7 @@
         <w:ind w:left="450" w:hanging="450"/>
         <w:jc w:val="left"/>
       </w:pPr>
-      <w:hyperlink r:id="rId118">
+      <w:hyperlink r:id="rId116">
         <w:r>
           <w:t>Xu, Y.-F., Amador-Noguez, D., Reaves, M.L., Feng, X.-J., Rabinowitz, J.D., 2012a. Ultrasensitive regulation of anapleurosis via allosteric activation of PEP carboxylase. Nat. Chem. Biol. 8, 562–568. doi:10.1038/nchembio.941</w:t>
         </w:r>
@@ -4819,15 +4809,15 @@
         <w:ind w:left="450" w:hanging="450"/>
         <w:jc w:val="left"/>
       </w:pPr>
-      <w:hyperlink r:id="rId119">
+      <w:hyperlink r:id="rId117">
         <w:r>
           <w:t>Xu, Y.-F., Zhao, X., Glass, D.S., Absalan, F., Perlman, D.H., Broach, J.R., Rabinowitz, J.D., 2012b. Regulation of yeast pyruvate kinase by ultrasensitive allostery independent of phosphorylation. Mol. Cell 48, 52–62. doi:10.1016/j.molcel.2012.07.013</w:t>
         </w:r>
       </w:hyperlink>
     </w:p>
     <w:sectPr>
-      <w:headerReference w:type="default" r:id="rId120"/>
-      <w:footerReference w:type="default" r:id="rId121"/>
+      <w:headerReference w:type="default" r:id="rId118"/>
+      <w:footerReference w:type="default" r:id="rId119"/>
       <w:pgSz w:w="12240" w:h="15840"/>
       <w:pgMar w:top="1417" w:right="1417" w:bottom="1134" w:left="1417" w:header="0" w:footer="720" w:gutter="0"/>
       <w:pgNumType w:start="1"/>
@@ -4835,39 +4825,6 @@
     </w:sectPr>
   </w:body>
 </w:document>
-</file>
-
-<file path=word/comments.xml><?xml version="1.0" encoding="utf-8"?>
-<w:comments xmlns:wpc="http://schemas.microsoft.com/office/word/2010/wordprocessingCanvas" xmlns:mc="http://schemas.openxmlformats.org/markup-compatibility/2006" xmlns:o="urn:schemas-microsoft-com:office:office" xmlns:r="http://schemas.openxmlformats.org/officeDocument/2006/relationships" xmlns:m="http://schemas.openxmlformats.org/officeDocument/2006/math" xmlns:v="urn:schemas-microsoft-com:vml" xmlns:wp14="http://schemas.microsoft.com/office/word/2010/wordprocessingDrawing" xmlns:wp="http://schemas.openxmlformats.org/drawingml/2006/wordprocessingDrawing" xmlns:w10="urn:schemas-microsoft-com:office:word" xmlns:w="http://schemas.openxmlformats.org/wordprocessingml/2006/main" xmlns:w14="http://schemas.microsoft.com/office/word/2010/wordml" xmlns:w15="http://schemas.microsoft.com/office/word/2012/wordml" xmlns:wpg="http://schemas.microsoft.com/office/word/2010/wordprocessingGroup" xmlns:wpi="http://schemas.microsoft.com/office/word/2010/wordprocessingInk" xmlns:wne="http://schemas.microsoft.com/office/word/2006/wordml" xmlns:wps="http://schemas.microsoft.com/office/word/2010/wordprocessingShape" mc:Ignorable="w14 w15 wp14">
-  <w:comment w:id="14" w:author="Ed" w:date="2017-08-09T11:06:00Z" w:initials="E">
-    <w:p>
-      <w:pPr>
-        <w:pStyle w:val="CommentText"/>
-      </w:pPr>
-      <w:r>
-        <w:rPr>
-          <w:rStyle w:val="CommentReference"/>
-        </w:rPr>
-        <w:annotationRef/>
-      </w:r>
-      <w:r>
-        <w:t>I would like to remove this, but I know you guys want to keep it. Remove if we are desperate for characters.</w:t>
-      </w:r>
-    </w:p>
-    <w:p>
-      <w:pPr>
-        <w:pStyle w:val="CommentText"/>
-        <w:ind w:left="0"/>
-      </w:pPr>
-    </w:p>
-  </w:comment>
-</w:comments>
-</file>
-
-<file path=word/commentsExtended.xml><?xml version="1.0" encoding="utf-8"?>
-<w15:commentsEx xmlns:wpc="http://schemas.microsoft.com/office/word/2010/wordprocessingCanvas" xmlns:mc="http://schemas.openxmlformats.org/markup-compatibility/2006" xmlns:o="urn:schemas-microsoft-com:office:office" xmlns:r="http://schemas.openxmlformats.org/officeDocument/2006/relationships" xmlns:m="http://schemas.openxmlformats.org/officeDocument/2006/math" xmlns:v="urn:schemas-microsoft-com:vml" xmlns:wp14="http://schemas.microsoft.com/office/word/2010/wordprocessingDrawing" xmlns:wp="http://schemas.openxmlformats.org/drawingml/2006/wordprocessingDrawing" xmlns:w10="urn:schemas-microsoft-com:office:word" xmlns:w="http://schemas.openxmlformats.org/wordprocessingml/2006/main" xmlns:w14="http://schemas.microsoft.com/office/word/2010/wordml" xmlns:w15="http://schemas.microsoft.com/office/word/2012/wordml" xmlns:wpg="http://schemas.microsoft.com/office/word/2010/wordprocessingGroup" xmlns:wpi="http://schemas.microsoft.com/office/word/2010/wordprocessingInk" xmlns:wne="http://schemas.microsoft.com/office/word/2006/wordml" xmlns:wps="http://schemas.microsoft.com/office/word/2010/wordprocessingShape" mc:Ignorable="w14 w15 wp14">
-  <w15:commentEx w15:paraId="61B4AE2F" w15:done="0"/>
-</w15:commentsEx>
 </file>
 
 <file path=word/endnotes.xml><?xml version="1.0" encoding="utf-8"?>
@@ -4914,7 +4871,7 @@
       <w:rPr>
         <w:noProof/>
       </w:rPr>
-      <w:t>12</w:t>
+      <w:t>19</w:t>
     </w:r>
     <w:r>
       <w:fldChar w:fldCharType="end"/>

</xml_diff>

<commit_message>
Updating SI table legends to be Cell Reports compliant
</commit_message>
<xml_diff>
--- a/manuscript/CellReports_Final_Aug5/Architecture and function of SMRNs.docx
+++ b/manuscript/CellReports_Final_Aug5/Architecture and function of SMRNs.docx
@@ -1144,21 +1144,13 @@
         </w:r>
       </w:hyperlink>
       <w:r>
-        <w:t>) to detect reactions that can lead to futile cycling. We identified 58 non-overlapping futile cycles, the majority of which comprise only two reactions. Combin</w:t>
-      </w:r>
-      <w:bookmarkStart w:id="9" w:name="_GoBack"/>
-      <w:bookmarkEnd w:id="9"/>
-      <w:r>
-        <w:t xml:space="preserve">ing this information with </w:t>
+        <w:t xml:space="preserve">) to detect reactions that can lead to futile cycling. We identified 58 non-overlapping futile cycles, the majority of which comprise only two reactions. Combining this information with </w:t>
       </w:r>
       <w:r>
         <w:t>the SMRN</w:t>
       </w:r>
       <w:r>
-        <w:t xml:space="preserve">, we find no statistically significant overrepresentation of small molecule regulation in reactions that take part in futile cycling (see Supplementary Text). Our finding here needs careful interpretation: the fact that futile cycle reactions are not more likely to be regulated does not necessarily mean that conservation of resources is not important for fitness. For example, it might be that many futile cycles are not regulated because they are in the periphery of metabolism and do not carry high flux, thus making their lack of regulation not very costly for the cell. Or perhaps, most of these futile cycles are avoided by preventing the co-expression of all cycle enzymes simultaneously. </w:t>
-      </w:r>
-      <w:r>
-        <w:t xml:space="preserve">Indeed, the fact that </w:t>
+        <w:t xml:space="preserve">, we find no statistically significant overrepresentation of small molecule regulation in reactions that take part in futile cycling (see Supplementary Text). Our finding here needs careful interpretation: the fact that futile cycle reactions are not more likely to be regulated does not necessarily mean that conservation of resources is not important for fitness. For example, it might be that many futile cycles are not regulated because they are in the periphery of metabolism and do not carry high flux, thus making their lack of regulation not very costly for the cell. Or perhaps, most of these futile cycles are avoided by preventing the co-expression of all cycle enzymes simultaneously. Indeed, the fact that </w:t>
       </w:r>
       <w:r>
         <w:rPr>
@@ -1243,8 +1235,8 @@
       <w:pPr>
         <w:pStyle w:val="Heading4"/>
       </w:pPr>
-      <w:bookmarkStart w:id="10" w:name="_6gu8hh2c4kus" w:colFirst="0" w:colLast="0"/>
-      <w:bookmarkEnd w:id="10"/>
+      <w:bookmarkStart w:id="9" w:name="_6gu8hh2c4kus" w:colFirst="0" w:colLast="0"/>
+      <w:bookmarkEnd w:id="9"/>
       <w:r>
         <w:t>How is a Metabolite’s Role as Regulator and Substrate Balanced?</w:t>
       </w:r>
@@ -1748,8 +1740,8 @@
       <w:pPr>
         <w:pStyle w:val="Heading4"/>
       </w:pPr>
-      <w:bookmarkStart w:id="11" w:name="_e2itf5o75zym" w:colFirst="0" w:colLast="0"/>
-      <w:bookmarkEnd w:id="11"/>
+      <w:bookmarkStart w:id="10" w:name="_e2itf5o75zym" w:colFirst="0" w:colLast="0"/>
+      <w:bookmarkEnd w:id="10"/>
       <w:r>
         <w:t xml:space="preserve">Quantifying the metabolic response to small molecules across different conditions and the </w:t>
       </w:r>
@@ -2533,8 +2525,8 @@
       <w:pPr>
         <w:pStyle w:val="Heading4"/>
       </w:pPr>
-      <w:bookmarkStart w:id="12" w:name="_1u6qxy6y3ily" w:colFirst="0" w:colLast="0"/>
-      <w:bookmarkEnd w:id="12"/>
+      <w:bookmarkStart w:id="11" w:name="_1u6qxy6y3ily" w:colFirst="0" w:colLast="0"/>
+      <w:bookmarkEnd w:id="11"/>
       <w:r>
         <w:t>Small Molecule Regulation Across Kingdoms of Life</w:t>
       </w:r>
@@ -2621,8 +2613,8 @@
       <w:pPr>
         <w:pStyle w:val="Heading2"/>
       </w:pPr>
-      <w:bookmarkStart w:id="13" w:name="_qh4ezm2nvmha" w:colFirst="0" w:colLast="0"/>
-      <w:bookmarkEnd w:id="13"/>
+      <w:bookmarkStart w:id="12" w:name="_qh4ezm2nvmha" w:colFirst="0" w:colLast="0"/>
+      <w:bookmarkEnd w:id="12"/>
       <w:r>
         <w:t>Discussion</w:t>
       </w:r>
@@ -2962,8 +2954,8 @@
       <w:pPr>
         <w:pStyle w:val="Heading2"/>
       </w:pPr>
-      <w:bookmarkStart w:id="14" w:name="_k3ibggo8t6u" w:colFirst="0" w:colLast="0"/>
-      <w:bookmarkEnd w:id="14"/>
+      <w:bookmarkStart w:id="13" w:name="_k3ibggo8t6u" w:colFirst="0" w:colLast="0"/>
+      <w:bookmarkEnd w:id="13"/>
       <w:r>
         <w:lastRenderedPageBreak/>
         <w:t>Methods</w:t>
@@ -2973,8 +2965,8 @@
       <w:pPr>
         <w:pStyle w:val="Heading3"/>
       </w:pPr>
-      <w:bookmarkStart w:id="15" w:name="_jloue5h5irbq" w:colFirst="0" w:colLast="0"/>
-      <w:bookmarkEnd w:id="15"/>
+      <w:bookmarkStart w:id="14" w:name="_jloue5h5irbq" w:colFirst="0" w:colLast="0"/>
+      <w:bookmarkEnd w:id="14"/>
       <w:r>
         <w:t>Assembly of the SMRN</w:t>
       </w:r>
@@ -3001,8 +2993,8 @@
         <w:pStyle w:val="Heading3"/>
         <w:spacing w:after="0"/>
       </w:pPr>
-      <w:bookmarkStart w:id="16" w:name="_zdozz7cnuod3" w:colFirst="0" w:colLast="0"/>
-      <w:bookmarkEnd w:id="16"/>
+      <w:bookmarkStart w:id="15" w:name="_zdozz7cnuod3" w:colFirst="0" w:colLast="0"/>
+      <w:bookmarkEnd w:id="15"/>
       <w:r>
         <w:t>Genome-scale metabolic model</w:t>
       </w:r>
@@ -3062,8 +3054,8 @@
       <w:pPr>
         <w:pStyle w:val="Heading3"/>
       </w:pPr>
-      <w:bookmarkStart w:id="17" w:name="_s9x2c4c26dac" w:colFirst="0" w:colLast="0"/>
-      <w:bookmarkEnd w:id="17"/>
+      <w:bookmarkStart w:id="16" w:name="_s9x2c4c26dac" w:colFirst="0" w:colLast="0"/>
+      <w:bookmarkEnd w:id="16"/>
       <w:r>
         <w:t>Distance calculations in the SMRN</w:t>
       </w:r>
@@ -3090,8 +3082,8 @@
         <w:pStyle w:val="Heading3"/>
         <w:spacing w:before="200" w:after="0"/>
       </w:pPr>
-      <w:bookmarkStart w:id="18" w:name="_rfmc0ay4cbwy" w:colFirst="0" w:colLast="0"/>
-      <w:bookmarkEnd w:id="18"/>
+      <w:bookmarkStart w:id="17" w:name="_rfmc0ay4cbwy" w:colFirst="0" w:colLast="0"/>
+      <w:bookmarkEnd w:id="17"/>
       <w:r>
         <w:t>Cross-species analysis of small molecule regulation</w:t>
       </w:r>
@@ -3144,8 +3136,8 @@
         <w:pStyle w:val="Heading2"/>
         <w:spacing w:before="200" w:after="0" w:line="276" w:lineRule="auto"/>
       </w:pPr>
-      <w:bookmarkStart w:id="19" w:name="_dohx6kptlydf" w:colFirst="0" w:colLast="0"/>
-      <w:bookmarkEnd w:id="19"/>
+      <w:bookmarkStart w:id="18" w:name="_dohx6kptlydf" w:colFirst="0" w:colLast="0"/>
+      <w:bookmarkEnd w:id="18"/>
       <w:r>
         <w:t>Author contributions</w:t>
       </w:r>
@@ -3160,8 +3152,8 @@
         <w:pStyle w:val="Heading2"/>
         <w:spacing w:before="200" w:after="0" w:line="276" w:lineRule="auto"/>
       </w:pPr>
-      <w:bookmarkStart w:id="20" w:name="_c4pd1idjcd2h" w:colFirst="0" w:colLast="0"/>
-      <w:bookmarkEnd w:id="20"/>
+      <w:bookmarkStart w:id="19" w:name="_c4pd1idjcd2h" w:colFirst="0" w:colLast="0"/>
+      <w:bookmarkEnd w:id="19"/>
       <w:r>
         <w:t>Acknowledgements</w:t>
       </w:r>
@@ -3215,8 +3207,8 @@
           <w:szCs w:val="36"/>
         </w:rPr>
       </w:pPr>
-      <w:bookmarkStart w:id="21" w:name="_3qlru5tr7cg8" w:colFirst="0" w:colLast="0"/>
-      <w:bookmarkEnd w:id="21"/>
+      <w:bookmarkStart w:id="20" w:name="_3qlru5tr7cg8" w:colFirst="0" w:colLast="0"/>
+      <w:bookmarkEnd w:id="20"/>
     </w:p>
     <w:p>
       <w:pPr>
@@ -3226,18 +3218,18 @@
           <w:szCs w:val="36"/>
         </w:rPr>
       </w:pPr>
-      <w:bookmarkStart w:id="22" w:name="_u9sg9djvzsqe" w:colFirst="0" w:colLast="0"/>
+      <w:bookmarkStart w:id="21" w:name="_u9sg9djvzsqe" w:colFirst="0" w:colLast="0"/>
+      <w:bookmarkEnd w:id="21"/>
+      <w:r>
+        <w:br w:type="page"/>
+      </w:r>
+    </w:p>
+    <w:p>
+      <w:pPr>
+        <w:pStyle w:val="Heading2"/>
+      </w:pPr>
+      <w:bookmarkStart w:id="22" w:name="_gfjw06qqrk5e" w:colFirst="0" w:colLast="0"/>
       <w:bookmarkEnd w:id="22"/>
-      <w:r>
-        <w:br w:type="page"/>
-      </w:r>
-    </w:p>
-    <w:p>
-      <w:pPr>
-        <w:pStyle w:val="Heading2"/>
-      </w:pPr>
-      <w:bookmarkStart w:id="23" w:name="_gfjw06qqrk5e" w:colFirst="0" w:colLast="0"/>
-      <w:bookmarkEnd w:id="23"/>
       <w:r>
         <w:lastRenderedPageBreak/>
         <w:t>Supplementary table</w:t>
@@ -3253,11 +3245,10 @@
           <w:b/>
           <w:sz w:val="28"/>
           <w:szCs w:val="28"/>
-          <w:lang w:val="en-US"/>
-        </w:rPr>
-      </w:pPr>
-      <w:bookmarkStart w:id="24" w:name="_62pvr2j77rn6" w:colFirst="0" w:colLast="0"/>
-      <w:bookmarkEnd w:id="24"/>
+        </w:rPr>
+      </w:pPr>
+      <w:bookmarkStart w:id="23" w:name="_62pvr2j77rn6" w:colFirst="0" w:colLast="0"/>
+      <w:bookmarkEnd w:id="23"/>
       <w:r>
         <w:rPr>
           <w:rFonts w:ascii="Helvetica Neue" w:hAnsi="Helvetica Neue"/>
@@ -3265,7 +3256,6 @@
           <w:color w:val="000000"/>
           <w:sz w:val="28"/>
           <w:szCs w:val="28"/>
-          <w:lang w:val="en-US"/>
         </w:rPr>
         <w:t xml:space="preserve">Table S1 - SMRN : The SMRN of </w:t>
       </w:r>
@@ -3278,23 +3268,9 @@
           <w:color w:val="000000"/>
           <w:sz w:val="28"/>
           <w:szCs w:val="28"/>
-          <w:lang w:val="en-US"/>
         </w:rPr>
         <w:t>E. coli</w:t>
       </w:r>
-    </w:p>
-    <w:p>
-      <w:pPr>
-        <w:pStyle w:val="NormalWeb"/>
-        <w:spacing w:before="0" w:beforeAutospacing="0" w:after="200" w:afterAutospacing="0"/>
-        <w:ind w:left="-7"/>
-        <w:rPr>
-          <w:b/>
-          <w:sz w:val="28"/>
-          <w:szCs w:val="28"/>
-          <w:lang w:val="en-US"/>
-        </w:rPr>
-      </w:pPr>
       <w:r>
         <w:rPr>
           <w:rFonts w:ascii="Helvetica Neue" w:hAnsi="Helvetica Neue"/>
@@ -3302,9 +3278,8 @@
           <w:color w:val="000000"/>
           <w:sz w:val="28"/>
           <w:szCs w:val="28"/>
-          <w:lang w:val="en-US"/>
-        </w:rPr>
-        <w:t>Table S2 - Confidence : Confidence on different regulatory interactions, based on literature</w:t>
+        </w:rPr>
+        <w:t>, Related to Figure 3</w:t>
       </w:r>
     </w:p>
     <w:p>
@@ -3312,12 +3287,10 @@
         <w:pStyle w:val="NormalWeb"/>
         <w:spacing w:before="0" w:beforeAutospacing="0" w:after="200" w:afterAutospacing="0"/>
         <w:ind w:left="-7"/>
-        <w:jc w:val="both"/>
         <w:rPr>
           <w:b/>
           <w:sz w:val="28"/>
           <w:szCs w:val="28"/>
-          <w:lang w:val="en-US"/>
         </w:rPr>
       </w:pPr>
       <w:r>
@@ -3327,9 +3300,8 @@
           <w:color w:val="000000"/>
           <w:sz w:val="28"/>
           <w:szCs w:val="28"/>
-          <w:lang w:val="en-US"/>
-        </w:rPr>
-        <w:t>Table S3 - CCM: Conserved small molecule regulatory interactions across species</w:t>
+        </w:rPr>
+        <w:t>Table S2 - Confidence : Confidence on different regulatory interactions, based on literature, Related to Figures 2 and 6</w:t>
       </w:r>
     </w:p>
     <w:p>
@@ -3342,7 +3314,6 @@
           <w:b/>
           <w:sz w:val="28"/>
           <w:szCs w:val="28"/>
-          <w:lang w:val="en-US"/>
         </w:rPr>
       </w:pPr>
       <w:r>
@@ -3352,9 +3323,8 @@
           <w:color w:val="000000"/>
           <w:sz w:val="28"/>
           <w:szCs w:val="28"/>
-          <w:lang w:val="en-US"/>
-        </w:rPr>
-        <w:t>Table S4 - Thermodynamics: Thermodynamics of regulated and unregulated reactions</w:t>
+        </w:rPr>
+        <w:t>Table S3 - CCM: Conserved small molecule regulatory interactions across species, Related to Figure 6</w:t>
       </w:r>
     </w:p>
     <w:p>
@@ -3367,7 +3337,6 @@
           <w:b/>
           <w:sz w:val="28"/>
           <w:szCs w:val="28"/>
-          <w:lang w:val="en-US"/>
         </w:rPr>
       </w:pPr>
       <w:r>
@@ -3377,9 +3346,8 @@
           <w:color w:val="000000"/>
           <w:sz w:val="28"/>
           <w:szCs w:val="28"/>
-          <w:lang w:val="en-US"/>
-        </w:rPr>
-        <w:t>Table S5 - SubstrateElasticity: Elasticities of all substrate-enzyme pairs in 13 conditions</w:t>
+        </w:rPr>
+        <w:t>Table S4 - Thermodynamics: Thermodynamics of regulated and unregulated reactions, Related to Figure 4</w:t>
       </w:r>
     </w:p>
     <w:p>
@@ -3392,7 +3360,6 @@
           <w:b/>
           <w:sz w:val="28"/>
           <w:szCs w:val="28"/>
-          <w:lang w:val="en-US"/>
         </w:rPr>
       </w:pPr>
       <w:r>
@@ -3402,9 +3369,8 @@
           <w:color w:val="000000"/>
           <w:sz w:val="28"/>
           <w:szCs w:val="28"/>
-          <w:lang w:val="en-US"/>
-        </w:rPr>
-        <w:t>Table S6 - SubstrateMedianElasticity: Median elasticities per substrate in 13 conditions</w:t>
+        </w:rPr>
+        <w:t>Table S5 - SubstrateElasticity: Elasticities of all substrate-enzyme pairs in 13 conditions, Related to Figures 4 and 5</w:t>
       </w:r>
     </w:p>
     <w:p>
@@ -3417,7 +3383,6 @@
           <w:b/>
           <w:sz w:val="28"/>
           <w:szCs w:val="28"/>
-          <w:lang w:val="en-US"/>
         </w:rPr>
       </w:pPr>
       <w:r>
@@ -3427,9 +3392,8 @@
           <w:color w:val="000000"/>
           <w:sz w:val="28"/>
           <w:szCs w:val="28"/>
-          <w:lang w:val="en-US"/>
-        </w:rPr>
-        <w:t>Table S7 - InhibitorElasciticy: Elasticities of all inhibitor-enzyme pairs in 13 conditions</w:t>
+        </w:rPr>
+        <w:t>Table S6 - SubstrateMedianElasticity: Median elasticities per substrate in 13 conditions, Related to Figures 4 and 5</w:t>
       </w:r>
     </w:p>
     <w:p>
@@ -3439,7 +3403,9 @@
         <w:ind w:left="-7"/>
         <w:jc w:val="both"/>
         <w:rPr>
-          <w:lang w:val="en-US"/>
+          <w:b/>
+          <w:sz w:val="28"/>
+          <w:szCs w:val="28"/>
         </w:rPr>
       </w:pPr>
       <w:r>
@@ -3449,10 +3415,45 @@
           <w:color w:val="000000"/>
           <w:sz w:val="28"/>
           <w:szCs w:val="28"/>
+        </w:rPr>
+        <w:t>Table S7 - InhibitorElasciticy: Elasticities of all inhibitor-enzyme pairs in 13 conditions, Related to Figures 4 and 5</w:t>
+      </w:r>
+    </w:p>
+    <w:p>
+      <w:pPr>
+        <w:pStyle w:val="NormalWeb"/>
+        <w:spacing w:before="0" w:beforeAutospacing="0" w:after="200" w:afterAutospacing="0"/>
+        <w:ind w:left="-7"/>
+        <w:jc w:val="both"/>
+        <w:rPr>
+          <w:b/>
+          <w:sz w:val="28"/>
+          <w:szCs w:val="28"/>
+        </w:rPr>
+      </w:pPr>
+      <w:r>
+        <w:rPr>
+          <w:rFonts w:ascii="Helvetica Neue" w:hAnsi="Helvetica Neue"/>
+          <w:b/>
+          <w:color w:val="000000"/>
+          <w:sz w:val="28"/>
+          <w:szCs w:val="28"/>
+        </w:rPr>
+        <w:t>Table S8 - InhibtorMedianElasticity: Median elasticities per inhibitor in 13 conditions, Related to Figures 4 and 5</w:t>
+      </w:r>
+      <w:bookmarkStart w:id="24" w:name="_GoBack"/>
+      <w:bookmarkEnd w:id="24"/>
+    </w:p>
+    <w:p>
+      <w:pPr>
+        <w:pStyle w:val="NormalWeb"/>
+        <w:spacing w:before="0" w:beforeAutospacing="0" w:after="200" w:afterAutospacing="0"/>
+        <w:ind w:left="-7"/>
+        <w:jc w:val="both"/>
+        <w:rPr>
           <w:lang w:val="en-US"/>
         </w:rPr>
-        <w:t>Table S8 - InhibtorMedianElasticity: Median elasticities per inhibitor in 13 conditions</w:t>
-      </w:r>
+      </w:pPr>
     </w:p>
     <w:p/>
     <w:p>
@@ -4871,7 +4872,7 @@
       <w:rPr>
         <w:noProof/>
       </w:rPr>
-      <w:t>19</w:t>
+      <w:t>1</w:t>
     </w:r>
     <w:r>
       <w:fldChar w:fldCharType="end"/>

</xml_diff>